<commit_message>
First pass to display narrative
</commit_message>
<xml_diff>
--- a/ProjectVEST/documentation/Edwin Optical Systems With VBA.docx
+++ b/ProjectVEST/documentation/Edwin Optical Systems With VBA.docx
@@ -189,7 +189,21 @@
           <w:vanish/>
           <w:color w:val="000000" w:themeColor="text1"/>
         </w:rPr>
-        <w:t>[PATCH-NARRATIVE]</w:t>
+        <w:t>[</w:t>
+      </w:r>
+      <w:r>
+        <w:rPr>
+          <w:vanish/>
+          <w:color w:val="000000" w:themeColor="text1"/>
+        </w:rPr>
+        <w:t>NARRATIVE-START</w:t>
+      </w:r>
+      <w:r>
+        <w:rPr>
+          <w:vanish/>
+          <w:color w:val="000000" w:themeColor="text1"/>
+        </w:rPr>
+        <w:t>]</w:t>
       </w:r>
     </w:p>
     <w:p>
@@ -723,51 +737,51 @@
       <w:r>
         <w:t xml:space="preserve"> 1123</w:t>
       </w:r>
+      <w:r>
+        <w:br/>
+      </w:r>
+      <w:r>
+        <w:t>Problem: Problem-placeholder 1123</w:t>
+      </w:r>
+      <w:r>
+        <w:br/>
+      </w:r>
+      <w:r>
+        <w:t>Solution: Solution-placeholder 1123</w:t>
+      </w:r>
+    </w:p>
+    <w:p>
+      <w:pPr>
+        <w:pStyle w:val="NoSpacing"/>
+      </w:pPr>
+    </w:p>
+    <w:p>
+      <w:pPr>
+        <w:pStyle w:val="EOSBullet2"/>
+      </w:pPr>
+      <w:r>
+        <w:rPr>
+          <w:b/>
+        </w:rPr>
+        <w:t>EOS ID:</w:t>
+      </w:r>
+      <w:r>
+        <w:t xml:space="preserve"> 1109</w:t>
+      </w:r>
+      <w:r>
+        <w:br/>
+      </w:r>
+      <w:r>
+        <w:t>Problem: Problem-placeholder 1109</w:t>
+      </w:r>
+      <w:r>
+        <w:br/>
+      </w:r>
+      <w:r>
+        <w:t>Solution: Solution-placeholder 1109</w:t>
+      </w:r>
       <w:bookmarkStart w:id="0" w:name="_GoBack"/>
       <w:bookmarkEnd w:id="0"/>
-      <w:r>
-        <w:br/>
-      </w:r>
-      <w:r>
-        <w:t>Problem: Problem-placeholder 1123</w:t>
-      </w:r>
-      <w:r>
-        <w:br/>
-      </w:r>
-      <w:r>
-        <w:t>Solution: Solution-placeholder 1123</w:t>
-      </w:r>
-    </w:p>
-    <w:p>
-      <w:pPr>
-        <w:pStyle w:val="NoSpacing"/>
-      </w:pPr>
-    </w:p>
-    <w:p>
-      <w:pPr>
-        <w:pStyle w:val="EOSBullet2"/>
-      </w:pPr>
-      <w:r>
-        <w:rPr>
-          <w:b/>
-        </w:rPr>
-        <w:t>EOS ID:</w:t>
-      </w:r>
-      <w:r>
-        <w:t xml:space="preserve"> 1109</w:t>
-      </w:r>
-      <w:r>
-        <w:br/>
-      </w:r>
-      <w:r>
-        <w:t>Problem: Problem-placeholder 1109</w:t>
-      </w:r>
-      <w:r>
-        <w:br/>
-      </w:r>
-      <w:r>
-        <w:t>Solution: Solution-placeholder 1109</w:t>
-      </w:r>
     </w:p>
     <w:p>
       <w:pPr>

</xml_diff>

<commit_message>
Added basic integrity check
</commit_message>
<xml_diff>
--- a/ProjectVEST/documentation/Edwin Optical Systems With VBA.docx
+++ b/ProjectVEST/documentation/Edwin Optical Systems With VBA.docx
@@ -743,45 +743,45 @@
       <w:r>
         <w:t>Problem: Problem-placeholder 1123</w:t>
       </w:r>
-      <w:r>
-        <w:br/>
-      </w:r>
-      <w:r>
-        <w:t>Solution: Solution-placeholder 1123</w:t>
-      </w:r>
-    </w:p>
-    <w:p>
-      <w:pPr>
-        <w:pStyle w:val="NoSpacing"/>
-      </w:pPr>
-    </w:p>
-    <w:p>
-      <w:pPr>
-        <w:pStyle w:val="EOSBullet2"/>
-      </w:pPr>
-      <w:r>
-        <w:rPr>
-          <w:b/>
-        </w:rPr>
-        <w:t>EOS ID:</w:t>
-      </w:r>
-      <w:r>
-        <w:t xml:space="preserve"> 1109</w:t>
-      </w:r>
-      <w:r>
-        <w:br/>
-      </w:r>
-      <w:r>
-        <w:t>Problem: Problem-placeholder 1109</w:t>
-      </w:r>
-      <w:r>
-        <w:br/>
-      </w:r>
-      <w:r>
-        <w:t>Solution: Solution-placeholder 1109</w:t>
-      </w:r>
       <w:bookmarkStart w:id="0" w:name="_GoBack"/>
       <w:bookmarkEnd w:id="0"/>
+      <w:r>
+        <w:br/>
+      </w:r>
+      <w:r>
+        <w:t>Solution: Solution-placeholder 1123</w:t>
+      </w:r>
+    </w:p>
+    <w:p>
+      <w:pPr>
+        <w:pStyle w:val="NoSpacing"/>
+      </w:pPr>
+    </w:p>
+    <w:p>
+      <w:pPr>
+        <w:pStyle w:val="EOSBullet2"/>
+      </w:pPr>
+      <w:r>
+        <w:rPr>
+          <w:b/>
+        </w:rPr>
+        <w:t>EOS ID:</w:t>
+      </w:r>
+      <w:r>
+        <w:t xml:space="preserve"> 1109</w:t>
+      </w:r>
+      <w:r>
+        <w:br/>
+      </w:r>
+      <w:r>
+        <w:t>Problem: Problem-placeholder 1109</w:t>
+      </w:r>
+      <w:r>
+        <w:br/>
+      </w:r>
+      <w:r>
+        <w:t>Solution: Solution-placeholder 1109</w:t>
+      </w:r>
     </w:p>
     <w:p>
       <w:pPr>

</xml_diff>

<commit_message>
Applied styles to EOS items
</commit_message>
<xml_diff>
--- a/ProjectVEST/documentation/Edwin Optical Systems With VBA.docx
+++ b/ProjectVEST/documentation/Edwin Optical Systems With VBA.docx
@@ -9,211 +9,257 @@
       <w:r>
         <w:t>Edwin Optical Systems (EOS): Defect and Fix Release Program – 2010 to 2020</w:t>
       </w:r>
+    </w:p>
+    <w:p/>
+    <w:p/>
+    <w:p>
+      <w:pPr>
+        <w:pStyle w:val="NoSpacing"/>
+      </w:pPr>
+      <w:r>
+        <w:t xml:space="preserve">The consequences of the errors in the design and implementation of the Reflective Null Corrector in the Very Expensive Space Telescope (VEST) are well documented, principally the </w:t>
+      </w:r>
+      <w:r>
+        <w:t xml:space="preserve">monetary and public relations cost to the Space-based Hubris Implementation and Research Troika (SHIRT). This has led to the development of the Square and Ovoid Central </w:t>
+      </w:r>
+      <w:proofErr w:type="spellStart"/>
+      <w:r>
+        <w:t>Korrection</w:t>
+      </w:r>
+      <w:proofErr w:type="spellEnd"/>
+      <w:r>
+        <w:t xml:space="preserve"> System (SOCKS) (enough – Ed.)</w:t>
+      </w:r>
+      <w:r>
+        <w:t>, a program</w:t>
+      </w:r>
+      <w:r>
+        <w:t xml:space="preserve"> to rectify these errors over 10 years – 2010 to 2020.</w:t>
+      </w:r>
+    </w:p>
+    <w:p>
+      <w:pPr>
+        <w:pStyle w:val="NoSpacing"/>
+      </w:pPr>
+    </w:p>
+    <w:p>
+      <w:pPr>
+        <w:pStyle w:val="Heading2"/>
+      </w:pPr>
+      <w:r>
+        <w:t>Document structure and convention</w:t>
+      </w:r>
+    </w:p>
+    <w:p>
+      <w:pPr>
+        <w:pStyle w:val="NoSpacing"/>
+      </w:pPr>
+      <w:r>
+        <w:t>This is a cumulative paper summarising</w:t>
+      </w:r>
+      <w:r>
+        <w:t xml:space="preserve">, for each patch, the defects. Its generic title is “EOS defects”. </w:t>
+      </w:r>
+    </w:p>
+    <w:p>
+      <w:pPr>
+        <w:pStyle w:val="NoSpacing"/>
+      </w:pPr>
+      <w:r>
+        <w:t xml:space="preserve">The scope of a single EOS Defects document is a Major and Minor Version, e.g. EOS 3.2. </w:t>
+      </w:r>
+    </w:p>
+    <w:p>
+      <w:pPr>
+        <w:pStyle w:val="NoSpacing"/>
+      </w:pPr>
+      <w:r>
+        <w:t>The sections in this paper use this semantic numbering, as follows:</w:t>
+      </w:r>
+    </w:p>
+    <w:p>
+      <w:pPr>
+        <w:pStyle w:val="NoSpacing"/>
+        <w:rPr>
+          <w:i/>
+        </w:rPr>
+      </w:pPr>
+      <w:r>
+        <w:rPr>
+          <w:i/>
+        </w:rPr>
+        <w:t xml:space="preserve">Given an example patch’s title as [EOS 3.2 Patch Release 5], this means a Major version of [3], a Minor version within that of [2] and a Dot or Patch Release Version </w:t>
+      </w:r>
+      <w:r>
+        <w:rPr>
+          <w:i/>
+        </w:rPr>
+        <w:t xml:space="preserve">within that </w:t>
+      </w:r>
+      <w:r>
+        <w:rPr>
+          <w:i/>
+        </w:rPr>
+        <w:t>of [5].</w:t>
+      </w:r>
+    </w:p>
+    <w:p>
+      <w:pPr>
+        <w:pStyle w:val="NoSpacing"/>
+      </w:pPr>
+    </w:p>
+    <w:p>
+      <w:pPr>
+        <w:pStyle w:val="NoSpacing"/>
+      </w:pPr>
+      <w:r>
+        <w:t xml:space="preserve">The number of the first Patch Release is always 1, and subsequent patch releases always increment, with no gaps in sequence, </w:t>
+      </w:r>
+      <w:r>
+        <w:t xml:space="preserve">with in practice Patch Release 1000 being a realistic limit for any given </w:t>
+      </w:r>
+      <w:proofErr w:type="spellStart"/>
+      <w:r>
+        <w:t>Major.Minor</w:t>
+      </w:r>
+      <w:proofErr w:type="spellEnd"/>
+      <w:r>
+        <w:t xml:space="preserve"> release.</w:t>
+      </w:r>
+    </w:p>
+    <w:p>
+      <w:pPr>
+        <w:pStyle w:val="NoSpacing"/>
+      </w:pPr>
+      <w:r>
+        <w:t>The most recent patch release is at the top of the document, with Patch Release 1 at the end.</w:t>
+      </w:r>
+    </w:p>
+    <w:p>
+      <w:pPr>
+        <w:pStyle w:val="NoSpacing"/>
+      </w:pPr>
+      <w:r>
+        <w:t>Patch Release summaries</w:t>
+      </w:r>
+      <w:r>
+        <w:t>*</w:t>
+      </w:r>
+      <w:r>
+        <w:t>and the</w:t>
+      </w:r>
+      <w:r>
+        <w:t>*</w:t>
+      </w:r>
+      <w:r>
+        <w:t>EOS defects that are fixed within each patch release, are additive.</w:t>
+      </w:r>
+    </w:p>
+    <w:p>
+      <w:pPr>
+        <w:pStyle w:val="NoSpacing"/>
+      </w:pPr>
+      <w:r>
+        <w:t xml:space="preserve">The documentation of the content of the delivery is not </w:t>
+      </w:r>
+      <w:proofErr w:type="gramStart"/>
+      <w:r>
+        <w:t>additive, but</w:t>
+      </w:r>
+      <w:proofErr w:type="gramEnd"/>
+      <w:r>
+        <w:t xml:space="preserve"> is replaced on each succeeding Patch Release.</w:t>
+      </w:r>
+    </w:p>
+    <w:p>
+      <w:pPr>
+        <w:pStyle w:val="NoSpacing"/>
+      </w:pPr>
+    </w:p>
+    <w:p>
+      <w:pPr>
+        <w:pStyle w:val="NoSpacing"/>
+        <w:rPr>
+          <w:vanish/>
+          <w:color w:val="000000" w:themeColor="text1"/>
+        </w:rPr>
+      </w:pPr>
+      <w:r>
+        <w:rPr>
+          <w:vanish/>
+          <w:color w:val="000000" w:themeColor="text1"/>
+        </w:rPr>
+        <w:t>[</w:t>
+      </w:r>
+      <w:r>
+        <w:rPr>
+          <w:vanish/>
+          <w:color w:val="000000" w:themeColor="text1"/>
+        </w:rPr>
+        <w:t>NARRATIVE-START</w:t>
+      </w:r>
+      <w:r>
+        <w:rPr>
+          <w:vanish/>
+          <w:color w:val="000000" w:themeColor="text1"/>
+        </w:rPr>
+        <w:t>]</w:t>
+      </w:r>
+    </w:p>
+    <w:p>
+      <w:pPr>
+        <w:pStyle w:val="Heading3"/>
+      </w:pPr>
+      <w:r>
+        <w:t>EOS 3.2 Patch Release 5</w:t>
+      </w:r>
       <w:bookmarkStart w:id="0" w:name="_GoBack"/>
       <w:bookmarkEnd w:id="0"/>
     </w:p>
-    <w:p/>
-    <w:p/>
-    <w:p>
-      <w:pPr>
-        <w:pStyle w:val="NoSpacing"/>
-      </w:pPr>
-      <w:r>
-        <w:t xml:space="preserve">The consequences of the errors in the design and implementation of the Reflective Null Corrector in the Very Expensive Space Telescope (VEST) are well documented, principally the </w:t>
-      </w:r>
-      <w:r>
-        <w:t xml:space="preserve">monetary and public relations cost to the Space-based Hubris Implementation and Research Troika (SHIRT). This has led to the development of the Square and Ovoid Central </w:t>
+    <w:p>
+      <w:pPr>
+        <w:pStyle w:val="NoSpacing"/>
+      </w:pPr>
+    </w:p>
+    <w:p>
+      <w:pPr>
+        <w:pStyle w:val="EOSBullet2"/>
+      </w:pPr>
+      <w:r>
+        <w:t>EOS ID</w:t>
+      </w:r>
+      <w:r>
+        <w:t>:</w:t>
+      </w:r>
+      <w:r>
+        <w:t xml:space="preserve"> </w:t>
+      </w:r>
+      <w:r>
+        <w:t>1823</w:t>
+      </w:r>
+    </w:p>
+    <w:p>
+      <w:pPr>
+        <w:pStyle w:val="FollowBullet"/>
+      </w:pPr>
+      <w:r>
+        <w:t xml:space="preserve">Problem: 1millimetre spacing error in Reflective Null Corrective </w:t>
+      </w:r>
+    </w:p>
+    <w:p>
+      <w:pPr>
+        <w:pStyle w:val="FollowBullet"/>
+      </w:pPr>
+      <w:r>
+        <w:t xml:space="preserve">Solution: Delivery and deployment of the </w:t>
       </w:r>
       <w:proofErr w:type="spellStart"/>
       <w:r>
-        <w:t>Korrection</w:t>
+        <w:t>RocStar</w:t>
       </w:r>
       <w:proofErr w:type="spellEnd"/>
       <w:r>
-        <w:t xml:space="preserve"> System (SOCKS) (enough – Ed.)</w:t>
-      </w:r>
-      <w:r>
-        <w:t>, a program</w:t>
-      </w:r>
-      <w:r>
-        <w:t xml:space="preserve"> to rectify these errors over 10 years – 2010 to 2020.</w:t>
-      </w:r>
-    </w:p>
-    <w:p>
-      <w:pPr>
-        <w:pStyle w:val="NoSpacing"/>
-      </w:pPr>
-    </w:p>
-    <w:p>
-      <w:pPr>
-        <w:pStyle w:val="Heading2"/>
-      </w:pPr>
-      <w:r>
-        <w:t>Document structure and convention</w:t>
-      </w:r>
-    </w:p>
-    <w:p>
-      <w:pPr>
-        <w:pStyle w:val="NoSpacing"/>
-      </w:pPr>
-      <w:r>
-        <w:t>This is a cumulative paper summarising</w:t>
-      </w:r>
-      <w:r>
-        <w:t xml:space="preserve">, for each patch, the defects. Its generic title is “EOS defects”. </w:t>
-      </w:r>
-    </w:p>
-    <w:p>
-      <w:pPr>
-        <w:pStyle w:val="NoSpacing"/>
-      </w:pPr>
-      <w:r>
-        <w:t xml:space="preserve">The scope of a single EOS Defects document is a Major and Minor Version, e.g. EOS 3.2. </w:t>
-      </w:r>
-    </w:p>
-    <w:p>
-      <w:pPr>
-        <w:pStyle w:val="NoSpacing"/>
-      </w:pPr>
-      <w:r>
-        <w:t>The sections in this paper use this semantic numbering, as follows:</w:t>
-      </w:r>
-    </w:p>
-    <w:p>
-      <w:pPr>
-        <w:pStyle w:val="NoSpacing"/>
-        <w:rPr>
-          <w:i/>
-        </w:rPr>
-      </w:pPr>
-      <w:r>
-        <w:rPr>
-          <w:i/>
-        </w:rPr>
-        <w:t xml:space="preserve">Given an example patch’s title as [EOS 3.2 Patch Release 5], this means a Major version of [3], a Minor version within that of [2] and a Dot or Patch Release Version </w:t>
-      </w:r>
-      <w:r>
-        <w:rPr>
-          <w:i/>
-        </w:rPr>
-        <w:t xml:space="preserve">within that </w:t>
-      </w:r>
-      <w:r>
-        <w:rPr>
-          <w:i/>
-        </w:rPr>
-        <w:t>of [5].</w:t>
-      </w:r>
-    </w:p>
-    <w:p>
-      <w:pPr>
-        <w:pStyle w:val="NoSpacing"/>
-      </w:pPr>
-    </w:p>
-    <w:p>
-      <w:pPr>
-        <w:pStyle w:val="NoSpacing"/>
-      </w:pPr>
-      <w:r>
-        <w:t xml:space="preserve">The number of the first Patch Release is always 1, and subsequent patch releases always increment, with no gaps in sequence, </w:t>
-      </w:r>
-      <w:r>
-        <w:t xml:space="preserve">with in practice Patch Release 1000 being a realistic limit for any given </w:t>
-      </w:r>
-      <w:proofErr w:type="spellStart"/>
-      <w:r>
-        <w:t>Major.Minor</w:t>
-      </w:r>
-      <w:proofErr w:type="spellEnd"/>
-      <w:r>
-        <w:t xml:space="preserve"> release.</w:t>
-      </w:r>
-    </w:p>
-    <w:p>
-      <w:pPr>
-        <w:pStyle w:val="NoSpacing"/>
-      </w:pPr>
-      <w:r>
-        <w:t>The most recent patch release is at the top of the document, with Patch Release 1 at the end.</w:t>
-      </w:r>
-    </w:p>
-    <w:p>
-      <w:pPr>
-        <w:pStyle w:val="NoSpacing"/>
-      </w:pPr>
-      <w:r>
-        <w:t>Patch Release summaries</w:t>
-      </w:r>
-      <w:r>
-        <w:t>*</w:t>
-      </w:r>
-      <w:r>
-        <w:t>and the</w:t>
-      </w:r>
-      <w:r>
-        <w:t>*</w:t>
-      </w:r>
-      <w:r>
-        <w:t>EOS defects that are fixed within each patch release, are additive.</w:t>
-      </w:r>
-    </w:p>
-    <w:p>
-      <w:pPr>
-        <w:pStyle w:val="NoSpacing"/>
-      </w:pPr>
-      <w:r>
-        <w:t xml:space="preserve">The documentation of the content of the delivery is not </w:t>
-      </w:r>
-      <w:proofErr w:type="gramStart"/>
-      <w:r>
-        <w:t>additive, but</w:t>
-      </w:r>
-      <w:proofErr w:type="gramEnd"/>
-      <w:r>
-        <w:t xml:space="preserve"> is replaced on each succeeding Patch Release.</w:t>
-      </w:r>
-    </w:p>
-    <w:p>
-      <w:pPr>
-        <w:pStyle w:val="NoSpacing"/>
-      </w:pPr>
-    </w:p>
-    <w:p>
-      <w:pPr>
-        <w:pStyle w:val="NoSpacing"/>
-        <w:rPr>
-          <w:vanish/>
-          <w:color w:val="000000" w:themeColor="text1"/>
-        </w:rPr>
-      </w:pPr>
-      <w:r>
-        <w:rPr>
-          <w:vanish/>
-          <w:color w:val="000000" w:themeColor="text1"/>
-        </w:rPr>
-        <w:t>[</w:t>
-      </w:r>
-      <w:r>
-        <w:rPr>
-          <w:vanish/>
-          <w:color w:val="000000" w:themeColor="text1"/>
-        </w:rPr>
-        <w:t>NARRATIVE-START</w:t>
-      </w:r>
-      <w:r>
-        <w:rPr>
-          <w:vanish/>
-          <w:color w:val="000000" w:themeColor="text1"/>
-        </w:rPr>
-        <w:t>]</w:t>
-      </w:r>
-    </w:p>
-    <w:p>
-      <w:pPr>
-        <w:pStyle w:val="Heading3"/>
-      </w:pPr>
-      <w:r>
-        <w:t>EOS 3.2 Patch Release 5</w:t>
+        <w:t xml:space="preserve"> correcting mechanism</w:t>
       </w:r>
     </w:p>
     <w:p>
@@ -229,123 +275,83 @@
         <w:rPr>
           <w:b/>
         </w:rPr>
-        <w:t>EOS ID</w:t>
-      </w:r>
-      <w:r>
-        <w:rPr>
-          <w:b/>
-        </w:rPr>
-        <w:t>:</w:t>
+        <w:t>EOS ID:</w:t>
+      </w:r>
+      <w:r>
+        <w:t xml:space="preserve"> 18</w:t>
+      </w:r>
+      <w:r>
+        <w:t>09</w:t>
+      </w:r>
+    </w:p>
+    <w:p>
+      <w:pPr>
+        <w:pStyle w:val="FollowBullet"/>
+      </w:pPr>
+      <w:r>
+        <w:t xml:space="preserve">Problem: </w:t>
+      </w:r>
+      <w:r>
+        <w:t>Paint used on Body Part 3 is not an approved pigment</w:t>
       </w:r>
       <w:r>
         <w:t xml:space="preserve"> </w:t>
       </w:r>
-      <w:r>
-        <w:t>1823</w:t>
-      </w:r>
-      <w:r>
-        <w:br/>
-      </w:r>
-      <w:r>
-        <w:t xml:space="preserve">Problem: 1millimetre spacing error in Reflective Null Corrective </w:t>
-      </w:r>
-      <w:r>
-        <w:br/>
-      </w:r>
-      <w:r>
-        <w:t xml:space="preserve">Solution: Delivery and deployment of the </w:t>
-      </w:r>
-      <w:proofErr w:type="spellStart"/>
-      <w:r>
-        <w:t>RocStar</w:t>
-      </w:r>
-      <w:proofErr w:type="spellEnd"/>
-      <w:r>
-        <w:t xml:space="preserve"> correcting mechanism</w:t>
-      </w:r>
-    </w:p>
-    <w:p>
-      <w:pPr>
-        <w:pStyle w:val="NoSpacing"/>
-      </w:pPr>
-    </w:p>
-    <w:p>
-      <w:pPr>
-        <w:pStyle w:val="EOSBullet2"/>
+    </w:p>
+    <w:p>
+      <w:pPr>
+        <w:pStyle w:val="FollowBullet"/>
         <w:rPr>
           <w:rStyle w:val="EOSBulletChar"/>
           <w:b w:val="0"/>
         </w:rPr>
       </w:pPr>
       <w:r>
+        <w:t xml:space="preserve">Solution: </w:t>
+      </w:r>
+      <w:r>
+        <w:t xml:space="preserve">Zero-Hours subcontractors have applied 3 coats of </w:t>
+      </w:r>
+      <w:proofErr w:type="spellStart"/>
+      <w:r>
+        <w:t>Sandersons</w:t>
+      </w:r>
+      <w:proofErr w:type="spellEnd"/>
+      <w:r>
+        <w:t xml:space="preserve"> No.1 Brick paint (titanium white)</w:t>
+      </w:r>
+    </w:p>
+    <w:p>
+      <w:pPr>
+        <w:pStyle w:val="NoSpacing"/>
+      </w:pPr>
+    </w:p>
+    <w:p>
+      <w:pPr>
+        <w:pStyle w:val="EOSBullet2"/>
+      </w:pPr>
+      <w:r>
         <w:rPr>
           <w:b/>
         </w:rPr>
         <w:t>EOS ID:</w:t>
       </w:r>
       <w:r>
-        <w:t xml:space="preserve"> 18</w:t>
-      </w:r>
-      <w:r>
-        <w:t>09</w:t>
-      </w:r>
-      <w:r>
-        <w:br/>
-      </w:r>
-      <w:r>
-        <w:t xml:space="preserve">Problem: </w:t>
-      </w:r>
-      <w:r>
-        <w:t>Paint used on Body Part 3 is not an approved pigment</w:t>
-      </w:r>
-      <w:r>
-        <w:t xml:space="preserve"> </w:t>
-      </w:r>
-      <w:r>
-        <w:br/>
-      </w:r>
-      <w:r>
-        <w:t xml:space="preserve">Solution: </w:t>
-      </w:r>
-      <w:r>
-        <w:t xml:space="preserve">Zero-Hours subcontractors have applied 3 coats of </w:t>
-      </w:r>
-      <w:proofErr w:type="spellStart"/>
-      <w:r>
-        <w:t>Sandersons</w:t>
-      </w:r>
-      <w:proofErr w:type="spellEnd"/>
-      <w:r>
-        <w:t xml:space="preserve"> No.1 Brick paint (titanium white)</w:t>
-      </w:r>
-    </w:p>
-    <w:p>
-      <w:pPr>
-        <w:pStyle w:val="NoSpacing"/>
-      </w:pPr>
-    </w:p>
-    <w:p>
-      <w:pPr>
-        <w:pStyle w:val="EOSBullet2"/>
-      </w:pPr>
-      <w:r>
-        <w:rPr>
-          <w:b/>
-        </w:rPr>
-        <w:t>EOS ID:</w:t>
-      </w:r>
-      <w:r>
         <w:t xml:space="preserve"> 1806</w:t>
       </w:r>
-      <w:r>
-        <w:br/>
-      </w:r>
+    </w:p>
+    <w:p>
+      <w:pPr>
+        <w:pStyle w:val="FollowBullet"/>
+      </w:pPr>
       <w:r>
         <w:t xml:space="preserve">Problem: On-board computer reporting deficit in morale due to lengthy periods without Synth Contact </w:t>
       </w:r>
-      <w:r>
-        <w:br/>
-      </w:r>
+    </w:p>
+    <w:p>
+      <w:pPr>
+        <w:pStyle w:val="FollowBullet"/>
+      </w:pPr>
       <w:r>
         <w:t xml:space="preserve">Solution: Life Support computer 3 has been re-purposed to tell OBC targeted gags. </w:t>
       </w:r>
@@ -2254,6 +2260,7 @@
   <w:style w:type="paragraph" w:customStyle="1" w:styleId="EOSBullet2">
     <w:name w:val="EOSBullet2"/>
     <w:basedOn w:val="EOSBullet"/>
+    <w:next w:val="FollowBullet"/>
     <w:link w:val="EOSBullet2Char"/>
     <w:qFormat/>
     <w:rsid w:val="001B75A5"/>
@@ -2285,6 +2292,23 @@
     <w:rPr>
       <w:b w:val="0"/>
     </w:rPr>
+  </w:style>
+  <w:style w:type="paragraph" w:customStyle="1" w:styleId="FollowBullet">
+    <w:name w:val="FollowBullet"/>
+    <w:basedOn w:val="Normal"/>
+    <w:link w:val="FollowBulletChar"/>
+    <w:qFormat/>
+    <w:rsid w:val="00A8708A"/>
+    <w:pPr>
+      <w:spacing w:after="0" w:line="240" w:lineRule="auto"/>
+      <w:ind w:left="357"/>
+    </w:pPr>
+  </w:style>
+  <w:style w:type="character" w:customStyle="1" w:styleId="FollowBulletChar">
+    <w:name w:val="FollowBullet Char"/>
+    <w:basedOn w:val="DefaultParagraphFont"/>
+    <w:link w:val="FollowBullet"/>
+    <w:rsid w:val="00A8708A"/>
   </w:style>
 </w:styles>
 </file>

</xml_diff>